<commit_message>
Edited stories and formatting
</commit_message>
<xml_diff>
--- a/User Stories Sprint 3.docx
+++ b/User Stories Sprint 3.docx
@@ -51,17 +51,17 @@
         <w:br/>
         <w:t>Stories:</w:t>
       </w:r>
-      <w:r>
-        <w:br/>
-      </w:r>
     </w:p>
     <w:p>
       <w:pPr>
         <w:pStyle w:val="ListParagraph"/>
         <w:numPr>
           <w:ilvl w:val="0"/>
-          <w:numId w:val="1"/>
+          <w:numId w:val="2"/>
         </w:numPr>
+        <w:spacing w:after="120"/>
+        <w:ind w:left="714" w:hanging="357"/>
+        <w:contextualSpacing w:val="0"/>
       </w:pPr>
       <w:r>
         <w:t>As a Unit Coordinator I should be able to export relevant student attendance data from the application, in a format that makes it easy to check attendance and any other information of note.</w:t>
@@ -72,8 +72,10 @@
         <w:pStyle w:val="ListParagraph"/>
         <w:numPr>
           <w:ilvl w:val="0"/>
-          <w:numId w:val="1"/>
+          <w:numId w:val="2"/>
         </w:numPr>
+        <w:spacing w:after="120"/>
+        <w:contextualSpacing w:val="0"/>
       </w:pPr>
       <w:r>
         <w:t xml:space="preserve">As a User I would like the data I have </w:t>
@@ -90,8 +92,10 @@
         <w:pStyle w:val="ListParagraph"/>
         <w:numPr>
           <w:ilvl w:val="0"/>
-          <w:numId w:val="1"/>
+          <w:numId w:val="2"/>
         </w:numPr>
+        <w:spacing w:after="120"/>
+        <w:contextualSpacing w:val="0"/>
       </w:pPr>
       <w:r>
         <w:t>As a User I should be able to easily navigate the interface of the app independent of what device I am using.</w:t>
@@ -102,8 +106,10 @@
         <w:pStyle w:val="ListParagraph"/>
         <w:numPr>
           <w:ilvl w:val="0"/>
-          <w:numId w:val="1"/>
+          <w:numId w:val="2"/>
         </w:numPr>
+        <w:spacing w:after="120"/>
+        <w:contextualSpacing w:val="0"/>
       </w:pPr>
       <w:r>
         <w:t>As a</w:t>
@@ -126,8 +132,10 @@
         <w:pStyle w:val="ListParagraph"/>
         <w:numPr>
           <w:ilvl w:val="0"/>
-          <w:numId w:val="1"/>
+          <w:numId w:val="2"/>
         </w:numPr>
+        <w:spacing w:after="120"/>
+        <w:contextualSpacing w:val="0"/>
       </w:pPr>
       <w:r>
         <w:t xml:space="preserve">As an Administrator I should be able to </w:t>
@@ -141,8 +149,10 @@
         <w:pStyle w:val="ListParagraph"/>
         <w:numPr>
           <w:ilvl w:val="0"/>
-          <w:numId w:val="1"/>
+          <w:numId w:val="2"/>
         </w:numPr>
+        <w:spacing w:after="120"/>
+        <w:contextualSpacing w:val="0"/>
       </w:pPr>
       <w:r>
         <w:t>As a facilitator I can change information I have personally inputted in the case I have made a mistake.</w:t>
@@ -153,8 +163,10 @@
         <w:pStyle w:val="ListParagraph"/>
         <w:numPr>
           <w:ilvl w:val="0"/>
-          <w:numId w:val="1"/>
+          <w:numId w:val="2"/>
         </w:numPr>
+        <w:spacing w:after="120"/>
+        <w:contextualSpacing w:val="0"/>
       </w:pPr>
       <w:r>
         <w:t>As a unit coordinator I want to be able to change the details of a Unit I have added.</w:t>
@@ -165,8 +177,10 @@
         <w:pStyle w:val="ListParagraph"/>
         <w:numPr>
           <w:ilvl w:val="0"/>
-          <w:numId w:val="1"/>
+          <w:numId w:val="2"/>
         </w:numPr>
+        <w:spacing w:after="120"/>
+        <w:contextualSpacing w:val="0"/>
       </w:pPr>
       <w:r>
         <w:t>As an Administrator I would like unneeded personal information to be removed from the data base to avoid privacy issues.</w:t>
@@ -177,8 +191,10 @@
         <w:pStyle w:val="ListParagraph"/>
         <w:numPr>
           <w:ilvl w:val="0"/>
-          <w:numId w:val="1"/>
+          <w:numId w:val="2"/>
         </w:numPr>
+        <w:spacing w:after="120"/>
+        <w:contextualSpacing w:val="0"/>
       </w:pPr>
       <w:r>
         <w:t xml:space="preserve">As an Administrator </w:t>
@@ -192,8 +208,10 @@
         <w:pStyle w:val="ListParagraph"/>
         <w:numPr>
           <w:ilvl w:val="0"/>
-          <w:numId w:val="1"/>
+          <w:numId w:val="2"/>
         </w:numPr>
+        <w:spacing w:after="120"/>
+        <w:contextualSpacing w:val="0"/>
       </w:pPr>
       <w:r>
         <w:t>As a User I can help another user with signing in and out of students for a single session.</w:t>
@@ -204,8 +222,10 @@
         <w:pStyle w:val="ListParagraph"/>
         <w:numPr>
           <w:ilvl w:val="0"/>
-          <w:numId w:val="1"/>
+          <w:numId w:val="2"/>
         </w:numPr>
+        <w:spacing w:after="120"/>
+        <w:contextualSpacing w:val="0"/>
       </w:pPr>
       <w:r>
         <w:t xml:space="preserve">As a </w:t>
@@ -222,8 +242,10 @@
         <w:pStyle w:val="ListParagraph"/>
         <w:numPr>
           <w:ilvl w:val="0"/>
-          <w:numId w:val="1"/>
+          <w:numId w:val="2"/>
         </w:numPr>
+        <w:spacing w:after="120"/>
+        <w:contextualSpacing w:val="0"/>
       </w:pPr>
       <w:r>
         <w:t xml:space="preserve">As a User I </w:t>
@@ -238,7 +260,13 @@
         <w:t xml:space="preserve">to </w:t>
       </w:r>
       <w:r>
-        <w:t>easily with tools to assist me.</w:t>
+        <w:t>easily</w:t>
+      </w:r>
+      <w:r>
+        <w:t>,</w:t>
+      </w:r>
+      <w:r>
+        <w:t xml:space="preserve"> with tools to assist me.</w:t>
       </w:r>
     </w:p>
     <w:p>
@@ -246,8 +274,30 @@
         <w:pStyle w:val="ListParagraph"/>
         <w:numPr>
           <w:ilvl w:val="0"/>
-          <w:numId w:val="1"/>
+          <w:numId w:val="2"/>
         </w:numPr>
+        <w:spacing w:after="120"/>
+        <w:contextualSpacing w:val="0"/>
+      </w:pPr>
+      <w:r>
+        <w:t>As a User I will find any students I need to easily</w:t>
+      </w:r>
+      <w:r>
+        <w:t>, with tools to assist me</w:t>
+      </w:r>
+      <w:r>
+        <w:t>.</w:t>
+      </w:r>
+    </w:p>
+    <w:p>
+      <w:pPr>
+        <w:pStyle w:val="ListParagraph"/>
+        <w:numPr>
+          <w:ilvl w:val="0"/>
+          <w:numId w:val="2"/>
+        </w:numPr>
+        <w:spacing w:after="120"/>
+        <w:contextualSpacing w:val="0"/>
       </w:pPr>
       <w:r>
         <w:t xml:space="preserve">As a </w:t>
@@ -257,6 +307,20 @@
       </w:r>
       <w:r>
         <w:t>nit coordinator I shouldn’t have to worry about people changing old units I’ve run.</w:t>
+      </w:r>
+    </w:p>
+    <w:p>
+      <w:pPr>
+        <w:pStyle w:val="ListParagraph"/>
+        <w:numPr>
+          <w:ilvl w:val="0"/>
+          <w:numId w:val="2"/>
+        </w:numPr>
+        <w:spacing w:after="120"/>
+        <w:contextualSpacing w:val="0"/>
+      </w:pPr>
+      <w:r>
+        <w:t xml:space="preserve">As a User I want to be able to practice navigating and using the app </w:t>
       </w:r>
     </w:p>
     <w:sectPr>
@@ -384,8 +448,213 @@
       </w:rPr>
     </w:lvl>
   </w:abstractNum>
+  <w:abstractNum w:abstractNumId="1" w15:restartNumberingAfterBreak="0">
+    <w:nsid w:val="402917E5"/>
+    <w:multiLevelType w:val="hybridMultilevel"/>
+    <w:tmpl w:val="9B383524"/>
+    <w:lvl w:ilvl="0" w:tplc="0C09000F">
+      <w:start w:val="1"/>
+      <w:numFmt w:val="decimal"/>
+      <w:lvlText w:val="%1."/>
+      <w:lvlJc w:val="left"/>
+      <w:pPr>
+        <w:ind w:left="720" w:hanging="360"/>
+      </w:pPr>
+      <w:rPr>
+        <w:rFonts w:hint="default"/>
+      </w:rPr>
+    </w:lvl>
+    <w:lvl w:ilvl="1" w:tplc="FFFFFFFF" w:tentative="1">
+      <w:start w:val="1"/>
+      <w:numFmt w:val="bullet"/>
+      <w:lvlText w:val="o"/>
+      <w:lvlJc w:val="left"/>
+      <w:pPr>
+        <w:ind w:left="1440" w:hanging="360"/>
+      </w:pPr>
+      <w:rPr>
+        <w:rFonts w:ascii="Courier New" w:hAnsi="Courier New" w:cs="Courier New" w:hint="default"/>
+      </w:rPr>
+    </w:lvl>
+    <w:lvl w:ilvl="2" w:tplc="FFFFFFFF" w:tentative="1">
+      <w:start w:val="1"/>
+      <w:numFmt w:val="bullet"/>
+      <w:lvlText w:val=""/>
+      <w:lvlJc w:val="left"/>
+      <w:pPr>
+        <w:ind w:left="2160" w:hanging="360"/>
+      </w:pPr>
+      <w:rPr>
+        <w:rFonts w:ascii="Wingdings" w:hAnsi="Wingdings" w:hint="default"/>
+      </w:rPr>
+    </w:lvl>
+    <w:lvl w:ilvl="3" w:tplc="FFFFFFFF" w:tentative="1">
+      <w:start w:val="1"/>
+      <w:numFmt w:val="bullet"/>
+      <w:lvlText w:val=""/>
+      <w:lvlJc w:val="left"/>
+      <w:pPr>
+        <w:ind w:left="2880" w:hanging="360"/>
+      </w:pPr>
+      <w:rPr>
+        <w:rFonts w:ascii="Symbol" w:hAnsi="Symbol" w:hint="default"/>
+      </w:rPr>
+    </w:lvl>
+    <w:lvl w:ilvl="4" w:tplc="FFFFFFFF" w:tentative="1">
+      <w:start w:val="1"/>
+      <w:numFmt w:val="bullet"/>
+      <w:lvlText w:val="o"/>
+      <w:lvlJc w:val="left"/>
+      <w:pPr>
+        <w:ind w:left="3600" w:hanging="360"/>
+      </w:pPr>
+      <w:rPr>
+        <w:rFonts w:ascii="Courier New" w:hAnsi="Courier New" w:cs="Courier New" w:hint="default"/>
+      </w:rPr>
+    </w:lvl>
+    <w:lvl w:ilvl="5" w:tplc="FFFFFFFF" w:tentative="1">
+      <w:start w:val="1"/>
+      <w:numFmt w:val="bullet"/>
+      <w:lvlText w:val=""/>
+      <w:lvlJc w:val="left"/>
+      <w:pPr>
+        <w:ind w:left="4320" w:hanging="360"/>
+      </w:pPr>
+      <w:rPr>
+        <w:rFonts w:ascii="Wingdings" w:hAnsi="Wingdings" w:hint="default"/>
+      </w:rPr>
+    </w:lvl>
+    <w:lvl w:ilvl="6" w:tplc="FFFFFFFF" w:tentative="1">
+      <w:start w:val="1"/>
+      <w:numFmt w:val="bullet"/>
+      <w:lvlText w:val=""/>
+      <w:lvlJc w:val="left"/>
+      <w:pPr>
+        <w:ind w:left="5040" w:hanging="360"/>
+      </w:pPr>
+      <w:rPr>
+        <w:rFonts w:ascii="Symbol" w:hAnsi="Symbol" w:hint="default"/>
+      </w:rPr>
+    </w:lvl>
+    <w:lvl w:ilvl="7" w:tplc="FFFFFFFF" w:tentative="1">
+      <w:start w:val="1"/>
+      <w:numFmt w:val="bullet"/>
+      <w:lvlText w:val="o"/>
+      <w:lvlJc w:val="left"/>
+      <w:pPr>
+        <w:ind w:left="5760" w:hanging="360"/>
+      </w:pPr>
+      <w:rPr>
+        <w:rFonts w:ascii="Courier New" w:hAnsi="Courier New" w:cs="Courier New" w:hint="default"/>
+      </w:rPr>
+    </w:lvl>
+    <w:lvl w:ilvl="8" w:tplc="FFFFFFFF" w:tentative="1">
+      <w:start w:val="1"/>
+      <w:numFmt w:val="bullet"/>
+      <w:lvlText w:val=""/>
+      <w:lvlJc w:val="left"/>
+      <w:pPr>
+        <w:ind w:left="6480" w:hanging="360"/>
+      </w:pPr>
+      <w:rPr>
+        <w:rFonts w:ascii="Wingdings" w:hAnsi="Wingdings" w:hint="default"/>
+      </w:rPr>
+    </w:lvl>
+  </w:abstractNum>
+  <w:abstractNum w:abstractNumId="2" w15:restartNumberingAfterBreak="0">
+    <w:nsid w:val="7FA94BD3"/>
+    <w:multiLevelType w:val="hybridMultilevel"/>
+    <w:tmpl w:val="28D0228A"/>
+    <w:lvl w:ilvl="0" w:tplc="0C09000F">
+      <w:start w:val="1"/>
+      <w:numFmt w:val="decimal"/>
+      <w:lvlText w:val="%1."/>
+      <w:lvlJc w:val="left"/>
+      <w:pPr>
+        <w:ind w:left="720" w:hanging="360"/>
+      </w:pPr>
+    </w:lvl>
+    <w:lvl w:ilvl="1" w:tplc="0C090019" w:tentative="1">
+      <w:start w:val="1"/>
+      <w:numFmt w:val="lowerLetter"/>
+      <w:lvlText w:val="%2."/>
+      <w:lvlJc w:val="left"/>
+      <w:pPr>
+        <w:ind w:left="1440" w:hanging="360"/>
+      </w:pPr>
+    </w:lvl>
+    <w:lvl w:ilvl="2" w:tplc="0C09001B" w:tentative="1">
+      <w:start w:val="1"/>
+      <w:numFmt w:val="lowerRoman"/>
+      <w:lvlText w:val="%3."/>
+      <w:lvlJc w:val="right"/>
+      <w:pPr>
+        <w:ind w:left="2160" w:hanging="180"/>
+      </w:pPr>
+    </w:lvl>
+    <w:lvl w:ilvl="3" w:tplc="0C09000F" w:tentative="1">
+      <w:start w:val="1"/>
+      <w:numFmt w:val="decimal"/>
+      <w:lvlText w:val="%4."/>
+      <w:lvlJc w:val="left"/>
+      <w:pPr>
+        <w:ind w:left="2880" w:hanging="360"/>
+      </w:pPr>
+    </w:lvl>
+    <w:lvl w:ilvl="4" w:tplc="0C090019" w:tentative="1">
+      <w:start w:val="1"/>
+      <w:numFmt w:val="lowerLetter"/>
+      <w:lvlText w:val="%5."/>
+      <w:lvlJc w:val="left"/>
+      <w:pPr>
+        <w:ind w:left="3600" w:hanging="360"/>
+      </w:pPr>
+    </w:lvl>
+    <w:lvl w:ilvl="5" w:tplc="0C09001B" w:tentative="1">
+      <w:start w:val="1"/>
+      <w:numFmt w:val="lowerRoman"/>
+      <w:lvlText w:val="%6."/>
+      <w:lvlJc w:val="right"/>
+      <w:pPr>
+        <w:ind w:left="4320" w:hanging="180"/>
+      </w:pPr>
+    </w:lvl>
+    <w:lvl w:ilvl="6" w:tplc="0C09000F" w:tentative="1">
+      <w:start w:val="1"/>
+      <w:numFmt w:val="decimal"/>
+      <w:lvlText w:val="%7."/>
+      <w:lvlJc w:val="left"/>
+      <w:pPr>
+        <w:ind w:left="5040" w:hanging="360"/>
+      </w:pPr>
+    </w:lvl>
+    <w:lvl w:ilvl="7" w:tplc="0C090019" w:tentative="1">
+      <w:start w:val="1"/>
+      <w:numFmt w:val="lowerLetter"/>
+      <w:lvlText w:val="%8."/>
+      <w:lvlJc w:val="left"/>
+      <w:pPr>
+        <w:ind w:left="5760" w:hanging="360"/>
+      </w:pPr>
+    </w:lvl>
+    <w:lvl w:ilvl="8" w:tplc="0C09001B" w:tentative="1">
+      <w:start w:val="1"/>
+      <w:numFmt w:val="lowerRoman"/>
+      <w:lvlText w:val="%9."/>
+      <w:lvlJc w:val="right"/>
+      <w:pPr>
+        <w:ind w:left="6480" w:hanging="180"/>
+      </w:pPr>
+    </w:lvl>
+  </w:abstractNum>
   <w:num w:numId="1" w16cid:durableId="502626004">
     <w:abstractNumId w:val="0"/>
+  </w:num>
+  <w:num w:numId="2" w16cid:durableId="1797602296">
+    <w:abstractNumId w:val="1"/>
+  </w:num>
+  <w:num w:numId="3" w16cid:durableId="1705712294">
+    <w:abstractNumId w:val="2"/>
   </w:num>
 </w:numbering>
 </file>

</xml_diff>